<commit_message>
updated release func doc
</commit_message>
<xml_diff>
--- a/documentation/FR-releaseacceptance.docx
+++ b/documentation/FR-releaseacceptance.docx
@@ -814,7 +814,23 @@
           <w:sz w:val="22"/>
           <w:lang w:val="en-AU"/>
         </w:rPr>
-        <w:t xml:space="preserve"> creates access role and assigns perms for IDP, AA modify</w:t>
+        <w:t xml:space="preserve"> creates access role and assigns perms for </w:t>
+      </w:r>
+      <w:r>
+        <w:rPr>
+          <w:rFonts w:ascii="Arial" w:hAnsi="Arial"/>
+          <w:sz w:val="22"/>
+          <w:lang w:val="en-AU"/>
+        </w:rPr>
+        <w:t xml:space="preserve">O </w:t>
+      </w:r>
+      <w:r>
+        <w:rPr>
+          <w:rFonts w:ascii="Arial" w:hAnsi="Arial"/>
+          <w:sz w:val="22"/>
+          <w:lang w:val="en-AU"/>
+        </w:rPr>
+        <w:t>modify</w:t>
       </w:r>
     </w:p>
     <w:p>
@@ -873,7 +889,15 @@
           <w:sz w:val="22"/>
           <w:lang w:val="en-AU"/>
         </w:rPr>
-        <w:t xml:space="preserve"> final is added to IDP access role</w:t>
+        <w:t xml:space="preserve"> final is added to O</w:t>
+      </w:r>
+      <w:r>
+        <w:rPr>
+          <w:rFonts w:ascii="Arial" w:hAnsi="Arial"/>
+          <w:sz w:val="22"/>
+          <w:lang w:val="en-AU"/>
+        </w:rPr>
+        <w:t xml:space="preserve"> access role</w:t>
       </w:r>
     </w:p>
     <w:p>

</xml_diff>